<commit_message>
Added PDF versions to site
</commit_message>
<xml_diff>
--- a/public/word-versions/common-and-rare.docx
+++ b/public/word-versions/common-and-rare.docx
@@ -378,7 +378,16 @@
         <w:t xml:space="preserve"> </w:t>
       </w:r>
       <w:r>
-        <w:t xml:space="preserve">Little App. Set the response variable to</w:t>
+        <w:t xml:space="preserve">Little App. (See footnote</w:t>
+      </w:r>
+      <w:r>
+        <w:rPr>
+          <w:rStyle w:val="FootnoteReference"/>
+        </w:rPr>
+        <w:footnoteReference w:id="23"/>
+      </w:r>
+      <w:r>
+        <w:t xml:space="preserve">). Set the response variable to</w:t>
       </w:r>
       <w:r>
         <w:t xml:space="preserve"> </w:t>
@@ -403,9 +412,6 @@
           <w:rStyle w:val="VerbatimChar"/>
         </w:rPr>
         <w:t xml:space="preserve">.none.</w:t>
-      </w:r>
-      <w:r>
-        <w:t xml:space="preserve">.</w:t>
       </w:r>
     </w:p>
     <w:p>
@@ -443,7 +449,7 @@
         <w:t xml:space="preserve"> </w:t>
       </w:r>
       <w:r>
-        <w:t xml:space="preserve">as a kind of smoothed histogram without the jagged, abrupt changes from bar to var.</w:t>
+        <w:t xml:space="preserve">as a kind of smoothed histogram without the jagged, abrupt changes from bar to bar.</w:t>
       </w:r>
     </w:p>
     <w:p>
@@ -612,7 +618,7 @@
         <w:t xml:space="preserve"> </w:t>
       </w:r>
       <w:r>
-        <w:t xml:space="preserve">  .  .  .  .  .  .  .  .  .  .  .  .  .  .  .  .  .  .  .  .  .  .  .  .  .  </w:t>
+        <w:t xml:space="preserve">  .  .  .  </w:t>
       </w:r>
     </w:p>
     <w:p>
@@ -632,7 +638,7 @@
         <w:t xml:space="preserve"> </w:t>
       </w:r>
       <w:r>
-        <w:t xml:space="preserve">  .  .  .  .  .  .  .  .  .  .  .  .  .  .  .  .  .  .  .  .  .  .  .  .  .  </w:t>
+        <w:t xml:space="preserve">  .  .  .  </w:t>
       </w:r>
     </w:p>
     <w:p>
@@ -739,7 +745,7 @@
         <w:t xml:space="preserve"> </w:t>
       </w:r>
       <w:r>
-        <w:t xml:space="preserve">  .  .  .  .  .  .  .  .  .  .  .  .  .  .  .  .  .  .  .  .  .  .  .  .  .  </w:t>
+        <w:t xml:space="preserve">  .  .  .  </w:t>
       </w:r>
     </w:p>
     <w:p>
@@ -801,7 +807,7 @@
         <w:t xml:space="preserve"> </w:t>
       </w:r>
       <w:r>
-        <w:t xml:space="preserve">  .  .  .  .  .  .  .  .  .  .  .  .  .  .  .  .  .  .  .  .  .  .  .  .  .  </w:t>
+        <w:t xml:space="preserve">  .  .  .  </w:t>
       </w:r>
     </w:p>
     <w:p>
@@ -874,7 +880,7 @@
         <w:t xml:space="preserve"> </w:t>
       </w:r>
       <w:r>
-        <w:t xml:space="preserve">  .  .  .  .  .  .  .  .  .  .  .  .  .  .  .  .  .  .  .  .  .  .  .  .  .  </w:t>
+        <w:t xml:space="preserve">  .  .  .  </w:t>
       </w:r>
     </w:p>
     <w:p>
@@ -936,7 +942,7 @@
         <w:t xml:space="preserve"> </w:t>
       </w:r>
       <w:r>
-        <w:t xml:space="preserve">  .  .  .  .  .  .  .  .  .  .  .  .  .  .  .  .  .  .  .  .  .  .  .  .  .  </w:t>
+        <w:t xml:space="preserve">  .  .  .  </w:t>
       </w:r>
     </w:p>
     <w:p>
@@ -978,7 +984,7 @@
         <w:t xml:space="preserve"> </w:t>
       </w:r>
       <w:r>
-        <w:t xml:space="preserve">  .  .  .  .  .  .  .  .  .  .  .  .  .  .  .  .  .  .  .  .  .  .  .  .  .  </w:t>
+        <w:t xml:space="preserve">  .  .  .  </w:t>
       </w:r>
     </w:p>
     <w:p>
@@ -1046,7 +1052,7 @@
         </w:numPr>
       </w:pPr>
       <w:r>
-        <w:t xml:space="preserve">*What fraction of the people in NHANES have a systolic pressure above 130 mmHg?   .  .  .  .  .  .  .  .  .  .  .  .  .  .  .  .  .  .  .  .  .  .  .  .  .  </w:t>
+        <w:t xml:space="preserve">*What fraction of the people in NHANES have a systolic pressure above 130 mmHg?   .  .  .  </w:t>
       </w:r>
     </w:p>
     <w:p>
@@ -1101,7 +1107,7 @@
         <w:t xml:space="preserve"> </w:t>
       </w:r>
       <w:r>
-        <w:t xml:space="preserve">  .  .  .  .  .  .  .  .  .  .  .  .  .  .  .  .  .  .  .  .  .  .  .  .  .  </w:t>
+        <w:t xml:space="preserve">  .  .  .  </w:t>
       </w:r>
     </w:p>
     <w:p>
@@ -1133,7 +1139,7 @@
         <w:t xml:space="preserve"> </w:t>
       </w:r>
       <w:r>
-        <w:t xml:space="preserve">  .  .  .  .  .  .  .  .  .  .  .  .  .  .  .  .  .  .  .  .  .  .  .  .  .  </w:t>
+        <w:t xml:space="preserve">  .  .  .  </w:t>
       </w:r>
     </w:p>
     <w:p>
@@ -1159,12 +1165,12 @@
         <w:pStyle w:val="FirstParagraph"/>
       </w:pPr>
       <w:r>
-        <w:t xml:space="preserve">Version 0.2, 2019-05-23, Thomas Kinzeler and Danny Kaplan,</w:t>
-      </w:r>
-      <w:r>
-        <w:t xml:space="preserve"> </w:t>
-      </w:r>
-      <w:hyperlink r:id="rId23">
+        <w:t xml:space="preserve">Version 0.2, 2019-05-28, Thomas Kinzeler and Danny Kaplan,</w:t>
+      </w:r>
+      <w:r>
+        <w:t xml:space="preserve"> </w:t>
+      </w:r>
+      <w:hyperlink r:id="rId24">
         <w:r>
           <w:rPr>
             <w:rStyle w:val="Hyperlink"/>
@@ -1203,6 +1209,30 @@
       <w:r>
         <w:separator/>
       </w:r>
+    </w:p>
+  </w:footnote>
+  <w:footnote w:id="23">
+    <w:p>
+      <w:pPr>
+        <w:pStyle w:val="FootnoteText"/>
+      </w:pPr>
+      <w:r>
+        <w:rPr>
+          <w:rStyle w:val="FootnoteReference"/>
+        </w:rPr>
+        <w:footnoteRef/>
+      </w:r>
+      <w:r>
+        <w:t xml:space="preserve"> </w:t>
+      </w:r>
+      <w:hyperlink r:id="rId22">
+        <w:r>
+          <w:rPr>
+            <w:rStyle w:val="Hyperlink"/>
+          </w:rPr>
+          <w:t xml:space="preserve">https://dtkaplan.shinyapps.io/LA_rare_and_common/</w:t>
+        </w:r>
+      </w:hyperlink>
     </w:p>
   </w:footnote>
 </w:footnotes>

</xml_diff>